<commit_message>
created a page for message headers
</commit_message>
<xml_diff>
--- a/HTTP Message.docx
+++ b/HTTP Message.docx
@@ -248,13 +248,19 @@
         </w:numPr>
       </w:pPr>
       <w:r>
-        <w:t xml:space="preserve">Pragma is the same as the Cache-Control but it is used for older clients that does not support HTTP/1.1, in other </w:t>
+        <w:t xml:space="preserve">Pragma is the same as the Cache-Control but it </w:t>
       </w:r>
       <w:proofErr w:type="gramStart"/>
       <w:r>
-        <w:t>words</w:t>
+        <w:t>is used</w:t>
       </w:r>
       <w:proofErr w:type="gramEnd"/>
+      <w:r>
+        <w:t xml:space="preserve"> for older clients that does not support HTTP/1.1, in other words</w:t>
+      </w:r>
+      <w:r>
+        <w:t>,</w:t>
+      </w:r>
       <w:r>
         <w:t xml:space="preserve"> it is used for backwards compatibility with HTTP/1.0.</w:t>
       </w:r>
@@ -375,7 +381,13 @@
         </w:numPr>
       </w:pPr>
       <w:r>
-        <w:t>Upgrade allows the client to specify what communication protocol should be used.</w:t>
+        <w:t>Upgrade allows the client to speci</w:t>
+      </w:r>
+      <w:r>
+        <w:t>fy what communication protocol is preferred</w:t>
+      </w:r>
+      <w:r>
+        <w:t>.</w:t>
       </w:r>
     </w:p>
     <w:p>
@@ -793,10 +805,7 @@
       </w:pPr>
       <w:proofErr w:type="spellStart"/>
       <w:r>
-        <w:t>Refe</w:t>
-      </w:r>
-      <w:r>
-        <w:t>rer</w:t>
+        <w:t>Referer</w:t>
       </w:r>
       <w:proofErr w:type="spellEnd"/>
       <w:r>
@@ -823,25 +832,162 @@
         <w:lastRenderedPageBreak/>
         <w:t xml:space="preserve">TE – indicates what extension </w:t>
       </w:r>
+      <w:r>
+        <w:t>transfer encoding</w:t>
+      </w:r>
+      <w:r>
+        <w:t xml:space="preserve"> it is willing to accept in the response and if it is willing or not to accept the trailer fields in a chunked </w:t>
+      </w:r>
+      <w:r>
+        <w:t>transfer encoding</w:t>
+      </w:r>
+      <w:r>
+        <w:t>.</w:t>
+      </w:r>
+    </w:p>
+    <w:p>
+      <w:pPr>
+        <w:pStyle w:val="ListParagraph"/>
+        <w:numPr>
+          <w:ilvl w:val="3"/>
+          <w:numId w:val="1"/>
+        </w:numPr>
+      </w:pPr>
+      <w:r>
+        <w:t>User-agent – contains information about the user agent in which where the request is originating.</w:t>
+      </w:r>
+    </w:p>
+    <w:p>
+      <w:pPr>
+        <w:pStyle w:val="ListParagraph"/>
+        <w:numPr>
+          <w:ilvl w:val="2"/>
+          <w:numId w:val="1"/>
+        </w:numPr>
+      </w:pPr>
+      <w:r>
+        <w:t>Response-header</w:t>
+      </w:r>
+    </w:p>
+    <w:p>
+      <w:pPr>
+        <w:pStyle w:val="ListParagraph"/>
+        <w:numPr>
+          <w:ilvl w:val="3"/>
+          <w:numId w:val="1"/>
+        </w:numPr>
+      </w:pPr>
+      <w:r>
+        <w:t>Accept-ranges – allows the server to indicate its range requests acceptance for a resource.</w:t>
+      </w:r>
+    </w:p>
+    <w:p>
+      <w:pPr>
+        <w:pStyle w:val="ListParagraph"/>
+        <w:numPr>
+          <w:ilvl w:val="3"/>
+          <w:numId w:val="1"/>
+        </w:numPr>
+      </w:pPr>
+      <w:r>
+        <w:t xml:space="preserve">Age – conveys the sender’s estimate of the time since the response </w:t>
+      </w:r>
       <w:proofErr w:type="gramStart"/>
       <w:r>
-        <w:t>transfer-coding</w:t>
+        <w:t>was generated</w:t>
       </w:r>
       <w:proofErr w:type="gramEnd"/>
       <w:r>
-        <w:t xml:space="preserve"> it is willing to accept in the response and if it is willing or not to accept the trailer fields in a chunked transfer-coding.</w:t>
-      </w:r>
-    </w:p>
-    <w:p>
-      <w:pPr>
-        <w:pStyle w:val="ListParagraph"/>
-        <w:numPr>
-          <w:ilvl w:val="3"/>
-          <w:numId w:val="1"/>
-        </w:numPr>
-      </w:pPr>
-      <w:r>
-        <w:t>User-agent – contains information about the user agent in which where the request is originating.</w:t>
+        <w:t xml:space="preserve"> at the server.</w:t>
+      </w:r>
+    </w:p>
+    <w:p>
+      <w:pPr>
+        <w:pStyle w:val="ListParagraph"/>
+        <w:numPr>
+          <w:ilvl w:val="3"/>
+          <w:numId w:val="1"/>
+        </w:numPr>
+      </w:pPr>
+      <w:proofErr w:type="spellStart"/>
+      <w:r>
+        <w:t>ETag</w:t>
+      </w:r>
+      <w:proofErr w:type="spellEnd"/>
+      <w:r>
+        <w:t xml:space="preserve"> (entity tag) – provides the current value of the entity tag for the requested variant.</w:t>
+      </w:r>
+    </w:p>
+    <w:p>
+      <w:pPr>
+        <w:pStyle w:val="ListParagraph"/>
+        <w:numPr>
+          <w:ilvl w:val="3"/>
+          <w:numId w:val="1"/>
+        </w:numPr>
+      </w:pPr>
+      <w:r>
+        <w:t>Location – used to redirect the recipient to another location other than the Request-URI.</w:t>
+      </w:r>
+    </w:p>
+    <w:p>
+      <w:pPr>
+        <w:pStyle w:val="ListParagraph"/>
+        <w:numPr>
+          <w:ilvl w:val="3"/>
+          <w:numId w:val="1"/>
+        </w:numPr>
+      </w:pPr>
+      <w:r>
+        <w:t>Proxy-authenticate – included as part of the 407 response.</w:t>
+      </w:r>
+    </w:p>
+    <w:p>
+      <w:pPr>
+        <w:pStyle w:val="ListParagraph"/>
+        <w:numPr>
+          <w:ilvl w:val="3"/>
+          <w:numId w:val="1"/>
+        </w:numPr>
+      </w:pPr>
+      <w:r>
+        <w:t>Retry-after – can be used with the 503 response in order to indicate how long the service is expected to be unavailable for the client.</w:t>
+      </w:r>
+    </w:p>
+    <w:p>
+      <w:pPr>
+        <w:pStyle w:val="ListParagraph"/>
+        <w:numPr>
+          <w:ilvl w:val="3"/>
+          <w:numId w:val="1"/>
+        </w:numPr>
+      </w:pPr>
+      <w:r>
+        <w:t>Server – contains information about the software used by the server in handling requests.</w:t>
+      </w:r>
+    </w:p>
+    <w:p>
+      <w:pPr>
+        <w:pStyle w:val="ListParagraph"/>
+        <w:numPr>
+          <w:ilvl w:val="3"/>
+          <w:numId w:val="1"/>
+        </w:numPr>
+      </w:pPr>
+      <w:r>
+        <w:t>Vary – specifies that the entity has multiple sources and therefore it can vary accordingly to the specified list of request headers.</w:t>
+      </w:r>
+    </w:p>
+    <w:p>
+      <w:pPr>
+        <w:pStyle w:val="ListParagraph"/>
+        <w:numPr>
+          <w:ilvl w:val="3"/>
+          <w:numId w:val="1"/>
+        </w:numPr>
+      </w:pPr>
+      <w:r>
+        <w:t>WWW-Authenticate – should consist of at least one challenge that would indicate the authentication schemes and parameters that are applicable to the Request-URI.</w:t>
       </w:r>
     </w:p>
     <w:p>
@@ -853,185 +999,55 @@
         </w:numPr>
       </w:pPr>
       <w:r>
-        <w:t>Response-header</w:t>
-      </w:r>
-    </w:p>
-    <w:p>
-      <w:pPr>
-        <w:pStyle w:val="ListParagraph"/>
-        <w:numPr>
-          <w:ilvl w:val="3"/>
-          <w:numId w:val="1"/>
-        </w:numPr>
-      </w:pPr>
-      <w:r>
-        <w:t>Accept-ranges – allows the server to indicate its range requests acceptance for a resource.</w:t>
-      </w:r>
-    </w:p>
-    <w:p>
-      <w:pPr>
-        <w:pStyle w:val="ListParagraph"/>
-        <w:numPr>
-          <w:ilvl w:val="3"/>
-          <w:numId w:val="1"/>
-        </w:numPr>
-      </w:pPr>
-      <w:r>
-        <w:t xml:space="preserve">Age – conveys the sender’s estimate of the time since the response </w:t>
+        <w:t>Entity-header</w:t>
+      </w:r>
+    </w:p>
+    <w:p>
+      <w:pPr>
+        <w:pStyle w:val="ListParagraph"/>
+        <w:numPr>
+          <w:ilvl w:val="3"/>
+          <w:numId w:val="1"/>
+        </w:numPr>
+      </w:pPr>
+      <w:r>
+        <w:t xml:space="preserve">Allow – lists the methods that </w:t>
       </w:r>
       <w:proofErr w:type="gramStart"/>
       <w:r>
-        <w:t>was generated</w:t>
+        <w:t>are supported</w:t>
       </w:r>
       <w:proofErr w:type="gramEnd"/>
       <w:r>
-        <w:t xml:space="preserve"> at the server.</w:t>
-      </w:r>
-    </w:p>
-    <w:p>
-      <w:pPr>
-        <w:pStyle w:val="ListParagraph"/>
-        <w:numPr>
-          <w:ilvl w:val="3"/>
-          <w:numId w:val="1"/>
-        </w:numPr>
-      </w:pPr>
-      <w:proofErr w:type="spellStart"/>
-      <w:r>
-        <w:t>ETag</w:t>
-      </w:r>
-      <w:proofErr w:type="spellEnd"/>
-      <w:r>
-        <w:t xml:space="preserve"> (entity tag) – provides the current value of the entity tag for the requested variant.</w:t>
-      </w:r>
-    </w:p>
-    <w:p>
-      <w:pPr>
-        <w:pStyle w:val="ListParagraph"/>
-        <w:numPr>
-          <w:ilvl w:val="3"/>
-          <w:numId w:val="1"/>
-        </w:numPr>
-      </w:pPr>
-      <w:r>
-        <w:t>Location – used to redirect the recipient to another location other than the Request-URI.</w:t>
-      </w:r>
-    </w:p>
-    <w:p>
-      <w:pPr>
-        <w:pStyle w:val="ListParagraph"/>
-        <w:numPr>
-          <w:ilvl w:val="3"/>
-          <w:numId w:val="1"/>
-        </w:numPr>
-      </w:pPr>
-      <w:r>
-        <w:t>Proxy-authenticate – included as part of the 407 response.</w:t>
-      </w:r>
-    </w:p>
-    <w:p>
-      <w:pPr>
-        <w:pStyle w:val="ListParagraph"/>
-        <w:numPr>
-          <w:ilvl w:val="3"/>
-          <w:numId w:val="1"/>
-        </w:numPr>
-      </w:pPr>
-      <w:r>
-        <w:t>Retry-after – can be used with the 503 response in order to indicate how long the service is expected to be unavailable for the client.</w:t>
-      </w:r>
-    </w:p>
-    <w:p>
-      <w:pPr>
-        <w:pStyle w:val="ListParagraph"/>
-        <w:numPr>
-          <w:ilvl w:val="3"/>
-          <w:numId w:val="1"/>
-        </w:numPr>
-      </w:pPr>
-      <w:r>
-        <w:t>Server – contains information about the software used by the server in handling requests.</w:t>
-      </w:r>
-    </w:p>
-    <w:p>
-      <w:pPr>
-        <w:pStyle w:val="ListParagraph"/>
-        <w:numPr>
-          <w:ilvl w:val="3"/>
-          <w:numId w:val="1"/>
-        </w:numPr>
-      </w:pPr>
-      <w:r>
-        <w:t>Vary – specifies that the entity has multiple sources and therefore it can vary accordingly to the specified list of request headers.</w:t>
-      </w:r>
-    </w:p>
-    <w:p>
-      <w:pPr>
-        <w:pStyle w:val="ListParagraph"/>
-        <w:numPr>
-          <w:ilvl w:val="3"/>
-          <w:numId w:val="1"/>
-        </w:numPr>
-      </w:pPr>
-      <w:r>
-        <w:t>WWW-Authenticate – should consist of at least one challenge that would indicate the authentication schemes and parameters that are applicable to the Request-URI.</w:t>
-      </w:r>
-    </w:p>
-    <w:p>
-      <w:pPr>
-        <w:pStyle w:val="ListParagraph"/>
-        <w:numPr>
-          <w:ilvl w:val="2"/>
-          <w:numId w:val="1"/>
-        </w:numPr>
-      </w:pPr>
-      <w:r>
-        <w:t>Entity-header</w:t>
-      </w:r>
-    </w:p>
-    <w:p>
-      <w:pPr>
-        <w:pStyle w:val="ListParagraph"/>
-        <w:numPr>
-          <w:ilvl w:val="3"/>
-          <w:numId w:val="1"/>
-        </w:numPr>
-      </w:pPr>
-      <w:r>
-        <w:t xml:space="preserve">Allow – lists the methods that </w:t>
-      </w:r>
+        <w:t xml:space="preserve"> by the resource </w:t>
+      </w:r>
+      <w:r>
+        <w:t>identified</w:t>
+      </w:r>
+      <w:r>
+        <w:t xml:space="preserve"> by the Request-URI.</w:t>
+      </w:r>
+    </w:p>
+    <w:p>
+      <w:pPr>
+        <w:pStyle w:val="ListParagraph"/>
+        <w:numPr>
+          <w:ilvl w:val="3"/>
+          <w:numId w:val="1"/>
+        </w:numPr>
+      </w:pPr>
       <w:proofErr w:type="gramStart"/>
       <w:r>
-        <w:t>are supported</w:t>
+        <w:t>Content-encoding</w:t>
       </w:r>
       <w:proofErr w:type="gramEnd"/>
       <w:r>
-        <w:t xml:space="preserve"> by the resource </w:t>
-      </w:r>
-      <w:proofErr w:type="spellStart"/>
-      <w:r>
-        <w:t>indentified</w:t>
-      </w:r>
-      <w:proofErr w:type="spellEnd"/>
-      <w:r>
-        <w:t xml:space="preserve"> by the Request-URI.</w:t>
-      </w:r>
-    </w:p>
-    <w:p>
-      <w:pPr>
-        <w:pStyle w:val="ListParagraph"/>
-        <w:numPr>
-          <w:ilvl w:val="3"/>
-          <w:numId w:val="1"/>
-        </w:numPr>
-      </w:pPr>
-      <w:proofErr w:type="gramStart"/>
-      <w:r>
-        <w:t>Content-encoding</w:t>
-      </w:r>
-      <w:proofErr w:type="gramEnd"/>
-      <w:r>
-        <w:t xml:space="preserve"> – a modifier to the media-type.</w:t>
+        <w:t xml:space="preserve"> – a modifier to</w:t>
+      </w:r>
+      <w:bookmarkStart w:id="0" w:name="_GoBack"/>
+      <w:bookmarkEnd w:id="0"/>
+      <w:r>
+        <w:t xml:space="preserve"> the media-type.</w:t>
       </w:r>
     </w:p>
     <w:p>
@@ -1191,8 +1207,6 @@
         <w:lastRenderedPageBreak/>
         <w:t>extension-header = message-header</w:t>
       </w:r>
-      <w:bookmarkStart w:id="0" w:name="_GoBack"/>
-      <w:bookmarkEnd w:id="0"/>
     </w:p>
     <w:sectPr>
       <w:pgSz w:w="11906" w:h="16838"/>

</xml_diff>